<commit_message>
DWH_Task3 corrections in 3nf model
</commit_message>
<xml_diff>
--- a/DWH_Task3/DWH_Business_Template_Nataliia_Homon.docx
+++ b/DWH_Task3/DWH_Business_Template_Nataliia_Homon.docx
@@ -4358,6 +4358,14 @@
         <w:pStyle w:val="a2"/>
       </w:pPr>
       <w:r>
+        <w:t>Terminals</w:t>
+      </w:r>
+    </w:p>
+    <w:p>
+      <w:pPr>
+        <w:pStyle w:val="a2"/>
+      </w:pPr>
+      <w:r>
         <w:t>Junk transaction context</w:t>
       </w:r>
     </w:p>
@@ -4384,6 +4392,7 @@
         <w:pStyle w:val="a2"/>
       </w:pPr>
       <w:r>
+        <w:lastRenderedPageBreak/>
         <w:t>The fact table stores numeric sales and cost measures required for financial, operational, and profitability analysis.</w:t>
       </w:r>
     </w:p>
@@ -5212,8 +5221,13 @@
             <w:pPr>
               <w:pStyle w:val="a2"/>
             </w:pPr>
-            <w:r>
-              <w:t>null</w:t>
+            <w:proofErr w:type="spellStart"/>
+            <w:r>
+              <w:t>n.a</w:t>
+            </w:r>
+            <w:proofErr w:type="spellEnd"/>
+            <w:r>
+              <w:t>.</w:t>
             </w:r>
           </w:p>
         </w:tc>
@@ -5225,8 +5239,13 @@
             <w:pPr>
               <w:pStyle w:val="a2"/>
             </w:pPr>
-            <w:r>
-              <w:t>null</w:t>
+            <w:proofErr w:type="spellStart"/>
+            <w:r>
+              <w:t>n.a</w:t>
+            </w:r>
+            <w:proofErr w:type="spellEnd"/>
+            <w:r>
+              <w:t>.</w:t>
             </w:r>
           </w:p>
         </w:tc>
@@ -5238,8 +5257,13 @@
             <w:pPr>
               <w:pStyle w:val="a2"/>
             </w:pPr>
-            <w:r>
-              <w:t>null</w:t>
+            <w:proofErr w:type="spellStart"/>
+            <w:r>
+              <w:t>n.a</w:t>
+            </w:r>
+            <w:proofErr w:type="spellEnd"/>
+            <w:r>
+              <w:t>.</w:t>
             </w:r>
           </w:p>
         </w:tc>
@@ -5252,8 +5276,13 @@
             <w:pPr>
               <w:pStyle w:val="a2"/>
             </w:pPr>
-            <w:r>
-              <w:t>null</w:t>
+            <w:proofErr w:type="spellStart"/>
+            <w:r>
+              <w:t>n.a</w:t>
+            </w:r>
+            <w:proofErr w:type="spellEnd"/>
+            <w:r>
+              <w:t>.</w:t>
             </w:r>
           </w:p>
         </w:tc>
@@ -5301,8 +5330,13 @@
             <w:pPr>
               <w:pStyle w:val="a2"/>
             </w:pPr>
-            <w:r>
-              <w:t>null</w:t>
+            <w:proofErr w:type="spellStart"/>
+            <w:r>
+              <w:t>n.a</w:t>
+            </w:r>
+            <w:proofErr w:type="spellEnd"/>
+            <w:r>
+              <w:t>.</w:t>
             </w:r>
           </w:p>
         </w:tc>
@@ -5347,8 +5381,13 @@
             <w:pPr>
               <w:pStyle w:val="a2"/>
             </w:pPr>
-            <w:r>
-              <w:t>null</w:t>
+            <w:proofErr w:type="spellStart"/>
+            <w:r>
+              <w:t>n.a</w:t>
+            </w:r>
+            <w:proofErr w:type="spellEnd"/>
+            <w:r>
+              <w:t>.</w:t>
             </w:r>
           </w:p>
         </w:tc>
@@ -5360,8 +5399,13 @@
             <w:pPr>
               <w:pStyle w:val="a2"/>
             </w:pPr>
-            <w:r>
-              <w:t>null</w:t>
+            <w:proofErr w:type="spellStart"/>
+            <w:r>
+              <w:t>n.a</w:t>
+            </w:r>
+            <w:proofErr w:type="spellEnd"/>
+            <w:r>
+              <w:t>.</w:t>
             </w:r>
           </w:p>
         </w:tc>
@@ -5373,8 +5417,13 @@
             <w:pPr>
               <w:pStyle w:val="a2"/>
             </w:pPr>
-            <w:r>
-              <w:t>null</w:t>
+            <w:proofErr w:type="spellStart"/>
+            <w:r>
+              <w:t>n.a</w:t>
+            </w:r>
+            <w:proofErr w:type="spellEnd"/>
+            <w:r>
+              <w:t>.</w:t>
             </w:r>
           </w:p>
         </w:tc>
@@ -5440,8 +5489,13 @@
             <w:pPr>
               <w:pStyle w:val="a2"/>
             </w:pPr>
-            <w:r>
-              <w:t>null</w:t>
+            <w:proofErr w:type="spellStart"/>
+            <w:r>
+              <w:t>n.a</w:t>
+            </w:r>
+            <w:proofErr w:type="spellEnd"/>
+            <w:r>
+              <w:t>.</w:t>
             </w:r>
           </w:p>
         </w:tc>
@@ -5571,8 +5625,13 @@
                 <w:rFonts w:ascii="Arial" w:hAnsi="Arial" w:cs="Arial"/>
               </w:rPr>
             </w:pPr>
-            <w:r>
-              <w:t>null</w:t>
+            <w:proofErr w:type="spellStart"/>
+            <w:r>
+              <w:t>n.a</w:t>
+            </w:r>
+            <w:proofErr w:type="spellEnd"/>
+            <w:r>
+              <w:t>.</w:t>
             </w:r>
           </w:p>
         </w:tc>
@@ -5588,8 +5647,13 @@
                 <w:rFonts w:ascii="Arial" w:hAnsi="Arial" w:cs="Arial"/>
               </w:rPr>
             </w:pPr>
-            <w:r>
-              <w:t>null</w:t>
+            <w:proofErr w:type="spellStart"/>
+            <w:r>
+              <w:t>n.a</w:t>
+            </w:r>
+            <w:proofErr w:type="spellEnd"/>
+            <w:r>
+              <w:t>.</w:t>
             </w:r>
           </w:p>
         </w:tc>
@@ -5736,8 +5800,13 @@
                 <w:rFonts w:ascii="Arial" w:hAnsi="Arial" w:cs="Arial"/>
               </w:rPr>
             </w:pPr>
-            <w:r>
-              <w:t>null</w:t>
+            <w:proofErr w:type="spellStart"/>
+            <w:r>
+              <w:t>n.a</w:t>
+            </w:r>
+            <w:proofErr w:type="spellEnd"/>
+            <w:r>
+              <w:t>.</w:t>
             </w:r>
           </w:p>
         </w:tc>
@@ -5753,8 +5822,13 @@
                 <w:rFonts w:ascii="Arial" w:hAnsi="Arial" w:cs="Arial"/>
               </w:rPr>
             </w:pPr>
-            <w:r>
-              <w:t>null</w:t>
+            <w:proofErr w:type="spellStart"/>
+            <w:r>
+              <w:t>n.a</w:t>
+            </w:r>
+            <w:proofErr w:type="spellEnd"/>
+            <w:r>
+              <w:t>.</w:t>
             </w:r>
           </w:p>
         </w:tc>
@@ -5817,6 +5891,7 @@
         <w:pStyle w:val="a2"/>
       </w:pPr>
       <w:r>
+        <w:lastRenderedPageBreak/>
         <w:t>Unified for both online and offline channels.</w:t>
       </w:r>
     </w:p>
@@ -5825,7 +5900,6 @@
         <w:pStyle w:val="a2"/>
       </w:pPr>
       <w:r>
-        <w:lastRenderedPageBreak/>
         <w:t xml:space="preserve">Contains a clear hierarchy: </w:t>
       </w:r>
       <w:proofErr w:type="gramStart"/>
@@ -7310,7 +7384,7 @@
         <w:rPr>
           <w:b/>
         </w:rPr>
-        <w:t>DIM_TIME</w:t>
+        <w:t>DIM_DATE_DAY</w:t>
       </w:r>
     </w:p>
     <w:p>
@@ -9323,8 +9397,13 @@
             <w:pPr>
               <w:pStyle w:val="a2"/>
             </w:pPr>
-            <w:r>
-              <w:t>null</w:t>
+            <w:proofErr w:type="spellStart"/>
+            <w:r>
+              <w:t>n.a</w:t>
+            </w:r>
+            <w:proofErr w:type="spellEnd"/>
+            <w:r>
+              <w:t>.</w:t>
             </w:r>
           </w:p>
         </w:tc>
@@ -9337,8 +9416,13 @@
             <w:pPr>
               <w:pStyle w:val="a2"/>
             </w:pPr>
-            <w:r>
-              <w:t>null</w:t>
+            <w:proofErr w:type="spellStart"/>
+            <w:r>
+              <w:t>n.a</w:t>
+            </w:r>
+            <w:proofErr w:type="spellEnd"/>
+            <w:r>
+              <w:t>.</w:t>
             </w:r>
           </w:p>
         </w:tc>
@@ -11144,59 +11228,6 @@
           </w:p>
         </w:tc>
       </w:tr>
-      <w:tr>
-        <w:trPr>
-          <w:trHeight w:val="432"/>
-        </w:trPr>
-        <w:tc>
-          <w:tcPr>
-            <w:tcW w:w="3073" w:type="dxa"/>
-          </w:tcPr>
-          <w:p>
-            <w:pPr>
-              <w:pStyle w:val="a2"/>
-              <w:rPr>
-                <w:lang w:val="en-GB"/>
-              </w:rPr>
-            </w:pPr>
-            <w:r>
-              <w:t>SHIFT_ID</w:t>
-            </w:r>
-          </w:p>
-        </w:tc>
-        <w:tc>
-          <w:tcPr>
-            <w:tcW w:w="3330" w:type="dxa"/>
-          </w:tcPr>
-          <w:p>
-            <w:pPr>
-              <w:pStyle w:val="a2"/>
-              <w:tabs>
-                <w:tab w:val="left" w:pos="1090"/>
-              </w:tabs>
-              <w:rPr>
-                <w:lang w:val="en-GB"/>
-              </w:rPr>
-            </w:pPr>
-            <w:r>
-              <w:t>Shift identifier</w:t>
-            </w:r>
-          </w:p>
-        </w:tc>
-        <w:tc>
-          <w:tcPr>
-            <w:tcW w:w="2790" w:type="dxa"/>
-          </w:tcPr>
-          <w:p>
-            <w:pPr>
-              <w:pStyle w:val="a2"/>
-            </w:pPr>
-            <w:r>
-              <w:t>VARCHAR</w:t>
-            </w:r>
-          </w:p>
-        </w:tc>
-      </w:tr>
     </w:tbl>
     <w:p>
       <w:pPr>
@@ -11213,18 +11244,17 @@
         <w:tblLook w:val="04A0" w:firstRow="1" w:lastRow="0" w:firstColumn="1" w:lastColumn="0" w:noHBand="0" w:noVBand="1"/>
       </w:tblPr>
       <w:tblGrid>
-        <w:gridCol w:w="1307"/>
-        <w:gridCol w:w="1702"/>
-        <w:gridCol w:w="1199"/>
-        <w:gridCol w:w="1148"/>
-        <w:gridCol w:w="1286"/>
-        <w:gridCol w:w="1376"/>
-        <w:gridCol w:w="1329"/>
+        <w:gridCol w:w="1425"/>
+        <w:gridCol w:w="1862"/>
+        <w:gridCol w:w="1305"/>
+        <w:gridCol w:w="1248"/>
+        <w:gridCol w:w="1401"/>
+        <w:gridCol w:w="1501"/>
       </w:tblGrid>
       <w:tr>
         <w:tc>
           <w:tcPr>
-            <w:tcW w:w="1335" w:type="dxa"/>
+            <w:tcW w:w="1307" w:type="dxa"/>
           </w:tcPr>
           <w:p>
             <w:pPr>
@@ -11234,14 +11264,13 @@
               </w:rPr>
             </w:pPr>
             <w:r>
-              <w:lastRenderedPageBreak/>
               <w:t>EMPLOYEE_ID</w:t>
             </w:r>
           </w:p>
         </w:tc>
         <w:tc>
           <w:tcPr>
-            <w:tcW w:w="1335" w:type="dxa"/>
+            <w:tcW w:w="1702" w:type="dxa"/>
           </w:tcPr>
           <w:p>
             <w:pPr>
@@ -11257,7 +11286,7 @@
         </w:tc>
         <w:tc>
           <w:tcPr>
-            <w:tcW w:w="1335" w:type="dxa"/>
+            <w:tcW w:w="1199" w:type="dxa"/>
           </w:tcPr>
           <w:p>
             <w:pPr>
@@ -11273,7 +11302,7 @@
         </w:tc>
         <w:tc>
           <w:tcPr>
-            <w:tcW w:w="1335" w:type="dxa"/>
+            <w:tcW w:w="1148" w:type="dxa"/>
           </w:tcPr>
           <w:p>
             <w:pPr>
@@ -11289,7 +11318,7 @@
         </w:tc>
         <w:tc>
           <w:tcPr>
-            <w:tcW w:w="1335" w:type="dxa"/>
+            <w:tcW w:w="1286" w:type="dxa"/>
           </w:tcPr>
           <w:p>
             <w:pPr>
@@ -11305,7 +11334,7 @@
         </w:tc>
         <w:tc>
           <w:tcPr>
-            <w:tcW w:w="1336" w:type="dxa"/>
+            <w:tcW w:w="1376" w:type="dxa"/>
           </w:tcPr>
           <w:p>
             <w:pPr>
@@ -11316,22 +11345,6 @@
             </w:pPr>
             <w:r>
               <w:t>POSITION</w:t>
-            </w:r>
-          </w:p>
-        </w:tc>
-        <w:tc>
-          <w:tcPr>
-            <w:tcW w:w="1336" w:type="dxa"/>
-          </w:tcPr>
-          <w:p>
-            <w:pPr>
-              <w:pStyle w:val="a2"/>
-              <w:rPr>
-                <w:lang w:val="en-GB"/>
-              </w:rPr>
-            </w:pPr>
-            <w:r>
-              <w:t>SHIFT_ID</w:t>
             </w:r>
           </w:p>
         </w:tc>
@@ -11339,7 +11352,7 @@
       <w:tr>
         <w:tc>
           <w:tcPr>
-            <w:tcW w:w="1335" w:type="dxa"/>
+            <w:tcW w:w="1307" w:type="dxa"/>
           </w:tcPr>
           <w:p>
             <w:pPr>
@@ -11358,7 +11371,7 @@
         </w:tc>
         <w:tc>
           <w:tcPr>
-            <w:tcW w:w="1335" w:type="dxa"/>
+            <w:tcW w:w="1702" w:type="dxa"/>
           </w:tcPr>
           <w:p>
             <w:pPr>
@@ -11374,7 +11387,7 @@
         </w:tc>
         <w:tc>
           <w:tcPr>
-            <w:tcW w:w="1335" w:type="dxa"/>
+            <w:tcW w:w="1199" w:type="dxa"/>
           </w:tcPr>
           <w:p>
             <w:pPr>
@@ -11392,7 +11405,7 @@
         </w:tc>
         <w:tc>
           <w:tcPr>
-            <w:tcW w:w="1335" w:type="dxa"/>
+            <w:tcW w:w="1148" w:type="dxa"/>
           </w:tcPr>
           <w:p>
             <w:pPr>
@@ -11410,7 +11423,7 @@
         </w:tc>
         <w:tc>
           <w:tcPr>
-            <w:tcW w:w="1335" w:type="dxa"/>
+            <w:tcW w:w="1286" w:type="dxa"/>
           </w:tcPr>
           <w:p>
             <w:pPr>
@@ -11426,7 +11439,7 @@
         </w:tc>
         <w:tc>
           <w:tcPr>
-            <w:tcW w:w="1336" w:type="dxa"/>
+            <w:tcW w:w="1376" w:type="dxa"/>
           </w:tcPr>
           <w:p>
             <w:pPr>
@@ -11438,31 +11451,13 @@
             <w:r>
               <w:t>cashier</w:t>
             </w:r>
-          </w:p>
-        </w:tc>
-        <w:tc>
-          <w:tcPr>
-            <w:tcW w:w="1336" w:type="dxa"/>
-          </w:tcPr>
-          <w:p>
-            <w:pPr>
-              <w:pStyle w:val="a2"/>
-              <w:rPr>
-                <w:lang w:val="en-GB"/>
-              </w:rPr>
-            </w:pPr>
-            <w:proofErr w:type="spellStart"/>
-            <w:r>
-              <w:t>shift_morning</w:t>
-            </w:r>
-            <w:proofErr w:type="spellEnd"/>
           </w:p>
         </w:tc>
       </w:tr>
       <w:tr>
         <w:tc>
           <w:tcPr>
-            <w:tcW w:w="1335" w:type="dxa"/>
+            <w:tcW w:w="1307" w:type="dxa"/>
           </w:tcPr>
           <w:p>
             <w:pPr>
@@ -11475,13 +11470,14 @@
               <w:rPr>
                 <w:lang w:val="uk-UA"/>
               </w:rPr>
+              <w:lastRenderedPageBreak/>
               <w:t>2</w:t>
             </w:r>
           </w:p>
         </w:tc>
         <w:tc>
           <w:tcPr>
-            <w:tcW w:w="1335" w:type="dxa"/>
+            <w:tcW w:w="1702" w:type="dxa"/>
           </w:tcPr>
           <w:p>
             <w:pPr>
@@ -11497,7 +11493,7 @@
         </w:tc>
         <w:tc>
           <w:tcPr>
-            <w:tcW w:w="1335" w:type="dxa"/>
+            <w:tcW w:w="1199" w:type="dxa"/>
           </w:tcPr>
           <w:p>
             <w:pPr>
@@ -11515,7 +11511,7 @@
         </w:tc>
         <w:tc>
           <w:tcPr>
-            <w:tcW w:w="1335" w:type="dxa"/>
+            <w:tcW w:w="1148" w:type="dxa"/>
           </w:tcPr>
           <w:p>
             <w:pPr>
@@ -11533,7 +11529,7 @@
         </w:tc>
         <w:tc>
           <w:tcPr>
-            <w:tcW w:w="1335" w:type="dxa"/>
+            <w:tcW w:w="1286" w:type="dxa"/>
           </w:tcPr>
           <w:p>
             <w:pPr>
@@ -11549,7 +11545,7 @@
         </w:tc>
         <w:tc>
           <w:tcPr>
-            <w:tcW w:w="1336" w:type="dxa"/>
+            <w:tcW w:w="1376" w:type="dxa"/>
           </w:tcPr>
           <w:p>
             <w:pPr>
@@ -11561,24 +11557,6 @@
             <w:proofErr w:type="spellStart"/>
             <w:r>
               <w:t>senior_cashier</w:t>
-            </w:r>
-            <w:proofErr w:type="spellEnd"/>
-          </w:p>
-        </w:tc>
-        <w:tc>
-          <w:tcPr>
-            <w:tcW w:w="1336" w:type="dxa"/>
-          </w:tcPr>
-          <w:p>
-            <w:pPr>
-              <w:pStyle w:val="a2"/>
-              <w:rPr>
-                <w:lang w:val="en-GB"/>
-              </w:rPr>
-            </w:pPr>
-            <w:proofErr w:type="spellStart"/>
-            <w:r>
-              <w:t>shift_morning</w:t>
             </w:r>
             <w:proofErr w:type="spellEnd"/>
           </w:p>
@@ -13821,6 +13799,7 @@
         <w:pStyle w:val="a2"/>
         <w:rPr>
           <w:b/>
+          <w:lang w:val="en-GB"/>
         </w:rPr>
       </w:pPr>
       <w:r>
@@ -13828,13 +13807,7 @@
           <w:b/>
           <w:lang w:val="en-GB"/>
         </w:rPr>
-        <w:t>DIM_J</w:t>
-      </w:r>
-      <w:r>
-        <w:rPr>
-          <w:b/>
-        </w:rPr>
-        <w:t>UNK_TRANSACTION_CONTEXT</w:t>
+        <w:t>DIM_JUNK_CONTEXT</w:t>
       </w:r>
     </w:p>
     <w:p>
@@ -14075,7 +14048,6 @@
               <w:pStyle w:val="a2"/>
             </w:pPr>
             <w:r>
-              <w:lastRenderedPageBreak/>
               <w:t>SALES_CHANNEL</w:t>
             </w:r>
           </w:p>
@@ -14170,6 +14142,7 @@
               <w:pStyle w:val="a2"/>
             </w:pPr>
             <w:r>
+              <w:lastRenderedPageBreak/>
               <w:t>DEVICE_TYPE</w:t>
             </w:r>
           </w:p>
@@ -14385,6 +14358,59 @@
           </w:p>
         </w:tc>
       </w:tr>
+      <w:tr>
+        <w:trPr>
+          <w:trHeight w:val="432"/>
+        </w:trPr>
+        <w:tc>
+          <w:tcPr>
+            <w:tcW w:w="3073" w:type="dxa"/>
+          </w:tcPr>
+          <w:p>
+            <w:pPr>
+              <w:pStyle w:val="a2"/>
+            </w:pPr>
+            <w:r>
+              <w:t>SHIFT_NAME</w:t>
+            </w:r>
+          </w:p>
+        </w:tc>
+        <w:tc>
+          <w:tcPr>
+            <w:tcW w:w="3330" w:type="dxa"/>
+          </w:tcPr>
+          <w:p>
+            <w:pPr>
+              <w:pStyle w:val="a2"/>
+              <w:rPr>
+                <w:lang w:val="en-GB"/>
+              </w:rPr>
+            </w:pPr>
+            <w:r>
+              <w:t xml:space="preserve">Indicates time of shift when </w:t>
+            </w:r>
+            <w:r>
+              <w:rPr>
+                <w:lang w:val="en-GB"/>
+              </w:rPr>
+              <w:t>purchase was made</w:t>
+            </w:r>
+          </w:p>
+        </w:tc>
+        <w:tc>
+          <w:tcPr>
+            <w:tcW w:w="2790" w:type="dxa"/>
+          </w:tcPr>
+          <w:p>
+            <w:pPr>
+              <w:pStyle w:val="a2"/>
+            </w:pPr>
+            <w:r>
+              <w:t>VARCHAR</w:t>
+            </w:r>
+          </w:p>
+        </w:tc>
+      </w:tr>
     </w:tbl>
     <w:p>
       <w:pPr>
@@ -14398,22 +14424,24 @@
       <w:tblPr>
         <w:tblStyle w:val="af7"/>
         <w:tblW w:w="0" w:type="auto"/>
+        <w:tblLayout w:type="fixed"/>
         <w:tblLook w:val="04A0" w:firstRow="1" w:lastRow="0" w:firstColumn="1" w:lastColumn="0" w:noHBand="0" w:noVBand="1"/>
       </w:tblPr>
       <w:tblGrid>
-        <w:gridCol w:w="1332"/>
-        <w:gridCol w:w="1177"/>
-        <w:gridCol w:w="1124"/>
-        <w:gridCol w:w="998"/>
-        <w:gridCol w:w="1335"/>
+        <w:gridCol w:w="988"/>
+        <w:gridCol w:w="992"/>
+        <w:gridCol w:w="1134"/>
+        <w:gridCol w:w="992"/>
+        <w:gridCol w:w="1134"/>
         <w:gridCol w:w="1418"/>
-        <w:gridCol w:w="897"/>
-        <w:gridCol w:w="1066"/>
+        <w:gridCol w:w="850"/>
+        <w:gridCol w:w="992"/>
+        <w:gridCol w:w="847"/>
       </w:tblGrid>
       <w:tr>
         <w:tc>
           <w:tcPr>
-            <w:tcW w:w="1332" w:type="dxa"/>
+            <w:tcW w:w="988" w:type="dxa"/>
           </w:tcPr>
           <w:p>
             <w:pPr>
@@ -14426,7 +14454,7 @@
         </w:tc>
         <w:tc>
           <w:tcPr>
-            <w:tcW w:w="1177" w:type="dxa"/>
+            <w:tcW w:w="992" w:type="dxa"/>
           </w:tcPr>
           <w:p>
             <w:pPr>
@@ -14439,7 +14467,7 @@
         </w:tc>
         <w:tc>
           <w:tcPr>
-            <w:tcW w:w="1124" w:type="dxa"/>
+            <w:tcW w:w="1134" w:type="dxa"/>
           </w:tcPr>
           <w:p>
             <w:pPr>
@@ -14452,7 +14480,7 @@
         </w:tc>
         <w:tc>
           <w:tcPr>
-            <w:tcW w:w="998" w:type="dxa"/>
+            <w:tcW w:w="992" w:type="dxa"/>
           </w:tcPr>
           <w:p>
             <w:pPr>
@@ -14465,7 +14493,7 @@
         </w:tc>
         <w:tc>
           <w:tcPr>
-            <w:tcW w:w="1335" w:type="dxa"/>
+            <w:tcW w:w="1134" w:type="dxa"/>
           </w:tcPr>
           <w:p>
             <w:pPr>
@@ -14491,7 +14519,7 @@
         </w:tc>
         <w:tc>
           <w:tcPr>
-            <w:tcW w:w="897" w:type="dxa"/>
+            <w:tcW w:w="850" w:type="dxa"/>
           </w:tcPr>
           <w:p>
             <w:pPr>
@@ -14504,7 +14532,7 @@
         </w:tc>
         <w:tc>
           <w:tcPr>
-            <w:tcW w:w="1066" w:type="dxa"/>
+            <w:tcW w:w="992" w:type="dxa"/>
           </w:tcPr>
           <w:p>
             <w:pPr>
@@ -14514,12 +14542,26 @@
               <w:t>RECEIPT_TYPE</w:t>
             </w:r>
           </w:p>
+        </w:tc>
+        <w:tc>
+          <w:tcPr>
+            <w:tcW w:w="847" w:type="dxa"/>
+          </w:tcPr>
+          <w:p>
+            <w:pPr>
+              <w:pStyle w:val="a2"/>
+            </w:pPr>
+            <w:r>
+              <w:t>SHIFT_NAME</w:t>
+            </w:r>
+          </w:p>
+          <w:p/>
         </w:tc>
       </w:tr>
       <w:tr>
         <w:tc>
           <w:tcPr>
-            <w:tcW w:w="1332" w:type="dxa"/>
+            <w:tcW w:w="988" w:type="dxa"/>
           </w:tcPr>
           <w:p>
             <w:pPr>
@@ -14538,7 +14580,7 @@
         </w:tc>
         <w:tc>
           <w:tcPr>
-            <w:tcW w:w="1177" w:type="dxa"/>
+            <w:tcW w:w="992" w:type="dxa"/>
           </w:tcPr>
           <w:p>
             <w:pPr>
@@ -14557,7 +14599,7 @@
         </w:tc>
         <w:tc>
           <w:tcPr>
-            <w:tcW w:w="1124" w:type="dxa"/>
+            <w:tcW w:w="1134" w:type="dxa"/>
           </w:tcPr>
           <w:p>
             <w:pPr>
@@ -14573,7 +14615,7 @@
         </w:tc>
         <w:tc>
           <w:tcPr>
-            <w:tcW w:w="998" w:type="dxa"/>
+            <w:tcW w:w="992" w:type="dxa"/>
             <w:vAlign w:val="bottom"/>
           </w:tcPr>
           <w:p>
@@ -14590,14 +14632,19 @@
         </w:tc>
         <w:tc>
           <w:tcPr>
-            <w:tcW w:w="1335" w:type="dxa"/>
-          </w:tcPr>
-          <w:p>
-            <w:pPr>
-              <w:pStyle w:val="a2"/>
-            </w:pPr>
-            <w:r>
-              <w:t>null</w:t>
+            <w:tcW w:w="1134" w:type="dxa"/>
+          </w:tcPr>
+          <w:p>
+            <w:pPr>
+              <w:pStyle w:val="a2"/>
+            </w:pPr>
+            <w:proofErr w:type="spellStart"/>
+            <w:r>
+              <w:t>n.a</w:t>
+            </w:r>
+            <w:proofErr w:type="spellEnd"/>
+            <w:r>
+              <w:t>.</w:t>
             </w:r>
           </w:p>
         </w:tc>
@@ -14609,34 +14656,67 @@
             <w:pPr>
               <w:pStyle w:val="a2"/>
             </w:pPr>
-            <w:r>
-              <w:t>null</w:t>
-            </w:r>
-          </w:p>
-        </w:tc>
-        <w:tc>
-          <w:tcPr>
-            <w:tcW w:w="897" w:type="dxa"/>
-          </w:tcPr>
-          <w:p>
-            <w:pPr>
-              <w:pStyle w:val="a2"/>
-            </w:pPr>
-            <w:r>
-              <w:t>null</w:t>
-            </w:r>
-          </w:p>
-        </w:tc>
-        <w:tc>
-          <w:tcPr>
-            <w:tcW w:w="1066" w:type="dxa"/>
-          </w:tcPr>
-          <w:p>
-            <w:pPr>
-              <w:pStyle w:val="a2"/>
-            </w:pPr>
-            <w:r>
-              <w:t>null</w:t>
+            <w:proofErr w:type="spellStart"/>
+            <w:r>
+              <w:t>n.a</w:t>
+            </w:r>
+            <w:proofErr w:type="spellEnd"/>
+            <w:r>
+              <w:t>.</w:t>
+            </w:r>
+          </w:p>
+        </w:tc>
+        <w:tc>
+          <w:tcPr>
+            <w:tcW w:w="850" w:type="dxa"/>
+          </w:tcPr>
+          <w:p>
+            <w:pPr>
+              <w:pStyle w:val="a2"/>
+            </w:pPr>
+            <w:proofErr w:type="spellStart"/>
+            <w:r>
+              <w:t>n.a</w:t>
+            </w:r>
+            <w:proofErr w:type="spellEnd"/>
+            <w:r>
+              <w:t>.</w:t>
+            </w:r>
+          </w:p>
+        </w:tc>
+        <w:tc>
+          <w:tcPr>
+            <w:tcW w:w="992" w:type="dxa"/>
+          </w:tcPr>
+          <w:p>
+            <w:pPr>
+              <w:pStyle w:val="a2"/>
+            </w:pPr>
+            <w:proofErr w:type="spellStart"/>
+            <w:r>
+              <w:t>n.a</w:t>
+            </w:r>
+            <w:proofErr w:type="spellEnd"/>
+            <w:r>
+              <w:t>.</w:t>
+            </w:r>
+          </w:p>
+        </w:tc>
+        <w:tc>
+          <w:tcPr>
+            <w:tcW w:w="847" w:type="dxa"/>
+          </w:tcPr>
+          <w:p>
+            <w:pPr>
+              <w:pStyle w:val="a2"/>
+            </w:pPr>
+            <w:proofErr w:type="spellStart"/>
+            <w:r>
+              <w:t>n.a</w:t>
+            </w:r>
+            <w:proofErr w:type="spellEnd"/>
+            <w:r>
+              <w:t>.</w:t>
             </w:r>
           </w:p>
         </w:tc>
@@ -14644,7 +14724,7 @@
       <w:tr>
         <w:tc>
           <w:tcPr>
-            <w:tcW w:w="1332" w:type="dxa"/>
+            <w:tcW w:w="988" w:type="dxa"/>
           </w:tcPr>
           <w:p>
             <w:pPr>
@@ -14663,7 +14743,7 @@
         </w:tc>
         <w:tc>
           <w:tcPr>
-            <w:tcW w:w="1177" w:type="dxa"/>
+            <w:tcW w:w="992" w:type="dxa"/>
           </w:tcPr>
           <w:p>
             <w:pPr>
@@ -14684,7 +14764,7 @@
         </w:tc>
         <w:tc>
           <w:tcPr>
-            <w:tcW w:w="1124" w:type="dxa"/>
+            <w:tcW w:w="1134" w:type="dxa"/>
           </w:tcPr>
           <w:p>
             <w:pPr>
@@ -14700,21 +14780,26 @@
         </w:tc>
         <w:tc>
           <w:tcPr>
-            <w:tcW w:w="998" w:type="dxa"/>
+            <w:tcW w:w="992" w:type="dxa"/>
             <w:vAlign w:val="bottom"/>
           </w:tcPr>
           <w:p>
             <w:pPr>
               <w:pStyle w:val="a2"/>
             </w:pPr>
-            <w:r>
-              <w:t>null</w:t>
-            </w:r>
-          </w:p>
-        </w:tc>
-        <w:tc>
-          <w:tcPr>
-            <w:tcW w:w="1335" w:type="dxa"/>
+            <w:proofErr w:type="spellStart"/>
+            <w:r>
+              <w:t>n.a</w:t>
+            </w:r>
+            <w:proofErr w:type="spellEnd"/>
+            <w:r>
+              <w:t>.</w:t>
+            </w:r>
+          </w:p>
+        </w:tc>
+        <w:tc>
+          <w:tcPr>
+            <w:tcW w:w="1134" w:type="dxa"/>
           </w:tcPr>
           <w:p>
             <w:pPr>
@@ -14736,14 +14821,19 @@
             <w:pPr>
               <w:pStyle w:val="a2"/>
             </w:pPr>
-            <w:r>
-              <w:t>null</w:t>
-            </w:r>
-          </w:p>
-        </w:tc>
-        <w:tc>
-          <w:tcPr>
-            <w:tcW w:w="897" w:type="dxa"/>
+            <w:proofErr w:type="spellStart"/>
+            <w:r>
+              <w:t>n.a</w:t>
+            </w:r>
+            <w:proofErr w:type="spellEnd"/>
+            <w:r>
+              <w:t>.</w:t>
+            </w:r>
+          </w:p>
+        </w:tc>
+        <w:tc>
+          <w:tcPr>
+            <w:tcW w:w="850" w:type="dxa"/>
           </w:tcPr>
           <w:p>
             <w:pPr>
@@ -14759,7 +14849,7 @@
         </w:tc>
         <w:tc>
           <w:tcPr>
-            <w:tcW w:w="1066" w:type="dxa"/>
+            <w:tcW w:w="992" w:type="dxa"/>
           </w:tcPr>
           <w:p>
             <w:pPr>
@@ -14771,18 +14861,31 @@
               </w:rPr>
               <w:t>paper</w:t>
             </w:r>
+          </w:p>
+        </w:tc>
+        <w:tc>
+          <w:tcPr>
+            <w:tcW w:w="847" w:type="dxa"/>
+          </w:tcPr>
+          <w:p>
+            <w:pPr>
+              <w:pStyle w:val="a2"/>
+              <w:rPr>
+                <w:rFonts w:ascii="Arial" w:hAnsi="Arial" w:cs="Arial"/>
+              </w:rPr>
+            </w:pPr>
+            <w:proofErr w:type="spellStart"/>
+            <w:r>
+              <w:rPr>
+                <w:rFonts w:ascii="Arial" w:hAnsi="Arial" w:cs="Arial"/>
+              </w:rPr>
+              <w:t>shift_day</w:t>
+            </w:r>
+            <w:proofErr w:type="spellEnd"/>
           </w:p>
         </w:tc>
       </w:tr>
     </w:tbl>
-    <w:p>
-      <w:pPr>
-        <w:pStyle w:val="a2"/>
-        <w:rPr>
-          <w:b/>
-        </w:rPr>
-      </w:pPr>
-    </w:p>
     <w:p>
       <w:pPr>
         <w:pStyle w:val="a2"/>
@@ -14800,30 +14903,44 @@
           <w:szCs w:val="24"/>
           <w:u w:val="single"/>
         </w:rPr>
-        <w:t>F</w:t>
-      </w:r>
-      <w:r>
+        <w:t>DIM_TERMINALS</w:t>
+      </w:r>
+    </w:p>
+    <w:p>
+      <w:pPr>
+        <w:pStyle w:val="a2"/>
         <w:rPr>
           <w:b/>
           <w:sz w:val="24"/>
           <w:szCs w:val="24"/>
           <w:u w:val="single"/>
         </w:rPr>
-        <w:t>CT_SALES</w:t>
-      </w:r>
-    </w:p>
-    <w:p>
-      <w:pPr>
-        <w:pStyle w:val="a2"/>
-        <w:rPr>
-          <w:lang w:val="uk-UA"/>
-        </w:rPr>
-      </w:pPr>
-      <w:r>
-        <w:t xml:space="preserve">Stores unified sales measures for both channels </w:t>
-      </w:r>
-      <w:r>
-        <w:t xml:space="preserve">with keys to shared dimensions </w:t>
+      </w:pPr>
+      <w:r>
+        <w:rPr>
+          <w:lang w:val="en-GB"/>
+        </w:rPr>
+        <w:t>R</w:t>
+      </w:r>
+      <w:proofErr w:type="spellStart"/>
+      <w:r>
+        <w:t>epresents</w:t>
+      </w:r>
+      <w:proofErr w:type="spellEnd"/>
+      <w:r>
+        <w:t xml:space="preserve"> point-of-sale terminals used to </w:t>
+      </w:r>
+      <w:proofErr w:type="gramStart"/>
+      <w:r>
+        <w:t>process offline sales transactions</w:t>
+      </w:r>
+      <w:proofErr w:type="gramEnd"/>
+      <w:r>
+        <w:t>.</w:t>
+      </w:r>
+      <w:r>
+        <w:br/>
+        <w:t>This dimension supports operational analysis by terminal type and helps evaluate the performance and utilization of POS infrastructure.</w:t>
       </w:r>
     </w:p>
     <w:tbl>
@@ -14942,44 +15059,69 @@
       </w:tr>
       <w:tr>
         <w:trPr>
-          <w:trHeight w:val="432"/>
+          <w:trHeight w:val="292"/>
         </w:trPr>
         <w:tc>
           <w:tcPr>
             <w:tcW w:w="3073" w:type="dxa"/>
-          </w:tcPr>
-          <w:p>
-            <w:pPr>
-              <w:pStyle w:val="a2"/>
-            </w:pPr>
-            <w:r>
-              <w:t>DATE_ID</w:t>
+            <w:shd w:val="clear" w:color="auto" w:fill="auto"/>
+          </w:tcPr>
+          <w:p>
+            <w:pPr>
+              <w:pStyle w:val="a2"/>
+              <w:widowControl w:val="0"/>
+              <w:spacing w:line="360" w:lineRule="auto"/>
+              <w:rPr>
+                <w:color w:val="auto"/>
+                <w:sz w:val="18"/>
+                <w:szCs w:val="18"/>
+                <w:lang w:val="uk-UA"/>
+              </w:rPr>
+            </w:pPr>
+            <w:r>
+              <w:t>TERMINAL_ID BIGINT PK</w:t>
             </w:r>
           </w:p>
         </w:tc>
         <w:tc>
           <w:tcPr>
             <w:tcW w:w="3330" w:type="dxa"/>
-          </w:tcPr>
-          <w:p>
-            <w:pPr>
-              <w:pStyle w:val="a2"/>
-            </w:pPr>
-            <w:r>
-              <w:t>FK to DIM_TIME (YYYYMMDD)</w:t>
+            <w:shd w:val="clear" w:color="auto" w:fill="auto"/>
+          </w:tcPr>
+          <w:p>
+            <w:pPr>
+              <w:pStyle w:val="a2"/>
+              <w:widowControl w:val="0"/>
+              <w:spacing w:line="360" w:lineRule="auto"/>
+              <w:rPr>
+                <w:color w:val="FFFFFF" w:themeColor="background1"/>
+                <w:sz w:val="18"/>
+                <w:szCs w:val="18"/>
+              </w:rPr>
+            </w:pPr>
+            <w:r>
+              <w:t>Surrogate key of delivery service provider</w:t>
             </w:r>
           </w:p>
         </w:tc>
         <w:tc>
           <w:tcPr>
             <w:tcW w:w="2790" w:type="dxa"/>
-          </w:tcPr>
-          <w:p>
-            <w:pPr>
-              <w:pStyle w:val="a2"/>
-            </w:pPr>
-            <w:r>
-              <w:t>INT</w:t>
+            <w:shd w:val="clear" w:color="auto" w:fill="auto"/>
+          </w:tcPr>
+          <w:p>
+            <w:pPr>
+              <w:pStyle w:val="a2"/>
+              <w:widowControl w:val="0"/>
+              <w:spacing w:line="360" w:lineRule="auto"/>
+              <w:rPr>
+                <w:color w:val="FFFFFF" w:themeColor="background1"/>
+                <w:sz w:val="18"/>
+                <w:szCs w:val="18"/>
+              </w:rPr>
+            </w:pPr>
+            <w:r>
+              <w:t>BIGINT</w:t>
             </w:r>
           </w:p>
         </w:tc>
@@ -14997,7 +15139,7 @@
               <w:pStyle w:val="a2"/>
             </w:pPr>
             <w:r>
-              <w:t>CUSTOMER_ID</w:t>
+              <w:t>TERMINAL_SRC_ID</w:t>
             </w:r>
           </w:p>
         </w:tc>
@@ -15008,9 +15150,15 @@
           <w:p>
             <w:pPr>
               <w:pStyle w:val="a2"/>
-            </w:pPr>
-            <w:r>
-              <w:t>FK to DIM_CUSTOMER</w:t>
+              <w:tabs>
+                <w:tab w:val="left" w:pos="980"/>
+              </w:tabs>
+              <w:rPr>
+                <w:lang w:val="uk-UA"/>
+              </w:rPr>
+            </w:pPr>
+            <w:r>
+              <w:t>Natural id of the terminal</w:t>
             </w:r>
           </w:p>
         </w:tc>
@@ -15023,7 +15171,7 @@
               <w:pStyle w:val="a2"/>
             </w:pPr>
             <w:r>
-              <w:t>BIGINT</w:t>
+              <w:t>VARCHAR</w:t>
             </w:r>
           </w:p>
         </w:tc>
@@ -15041,7 +15189,13 @@
               <w:pStyle w:val="a2"/>
             </w:pPr>
             <w:r>
-              <w:t>PRODUCT_ID</w:t>
+              <w:rPr>
+                <w:lang w:val="en-GB"/>
+              </w:rPr>
+              <w:t>T</w:t>
+            </w:r>
+            <w:r>
+              <w:t>ERMINAL_TYPE_NAME</w:t>
             </w:r>
           </w:p>
         </w:tc>
@@ -15054,7 +15208,7 @@
               <w:pStyle w:val="a2"/>
             </w:pPr>
             <w:r>
-              <w:t>FK to DIM_PRODUCT</w:t>
+              <w:t>Type of the terminal</w:t>
             </w:r>
           </w:p>
         </w:tc>
@@ -15067,7 +15221,185 @@
               <w:pStyle w:val="a2"/>
             </w:pPr>
             <w:r>
-              <w:t>BIGINT</w:t>
+              <w:t>VARCHAR</w:t>
+            </w:r>
+          </w:p>
+        </w:tc>
+      </w:tr>
+    </w:tbl>
+    <w:p>
+      <w:pPr>
+        <w:pStyle w:val="a2"/>
+        <w:rPr>
+          <w:b/>
+          <w:sz w:val="24"/>
+          <w:szCs w:val="24"/>
+          <w:u w:val="single"/>
+        </w:rPr>
+      </w:pPr>
+    </w:p>
+    <w:p>
+      <w:pPr>
+        <w:pStyle w:val="a2"/>
+        <w:rPr>
+          <w:b/>
+          <w:lang w:val="uk-UA"/>
+        </w:rPr>
+      </w:pPr>
+    </w:p>
+    <w:p>
+      <w:pPr>
+        <w:pStyle w:val="a2"/>
+        <w:rPr>
+          <w:b/>
+          <w:sz w:val="24"/>
+          <w:szCs w:val="24"/>
+          <w:u w:val="single"/>
+        </w:rPr>
+      </w:pPr>
+      <w:r>
+        <w:rPr>
+          <w:b/>
+          <w:sz w:val="24"/>
+          <w:szCs w:val="24"/>
+          <w:u w:val="single"/>
+        </w:rPr>
+        <w:t>F</w:t>
+      </w:r>
+      <w:r>
+        <w:rPr>
+          <w:b/>
+          <w:sz w:val="24"/>
+          <w:szCs w:val="24"/>
+          <w:u w:val="single"/>
+        </w:rPr>
+        <w:t>CT_SALES</w:t>
+      </w:r>
+    </w:p>
+    <w:p>
+      <w:pPr>
+        <w:pStyle w:val="a2"/>
+        <w:rPr>
+          <w:lang w:val="uk-UA"/>
+        </w:rPr>
+      </w:pPr>
+      <w:r>
+        <w:t xml:space="preserve">Stores unified sales measures for both channels </w:t>
+      </w:r>
+      <w:r>
+        <w:t xml:space="preserve">with keys to shared dimensions </w:t>
+      </w:r>
+    </w:p>
+    <w:tbl>
+      <w:tblPr>
+        <w:tblW w:w="0" w:type="auto"/>
+        <w:tblInd w:w="-5" w:type="dxa"/>
+        <w:tblBorders>
+          <w:top w:val="single" w:sz="4" w:space="0" w:color="76CDD8"/>
+          <w:left w:val="single" w:sz="4" w:space="0" w:color="76CDD8"/>
+          <w:bottom w:val="single" w:sz="4" w:space="0" w:color="76CDD8"/>
+          <w:right w:val="single" w:sz="4" w:space="0" w:color="76CDD8"/>
+          <w:insideH w:val="single" w:sz="4" w:space="0" w:color="76CDD8"/>
+          <w:insideV w:val="single" w:sz="4" w:space="0" w:color="76CDD8"/>
+        </w:tblBorders>
+        <w:tblLayout w:type="fixed"/>
+        <w:tblLook w:val="0000" w:firstRow="0" w:lastRow="0" w:firstColumn="0" w:lastColumn="0" w:noHBand="0" w:noVBand="0"/>
+      </w:tblPr>
+      <w:tblGrid>
+        <w:gridCol w:w="3073"/>
+        <w:gridCol w:w="3330"/>
+        <w:gridCol w:w="2790"/>
+      </w:tblGrid>
+      <w:tr>
+        <w:trPr>
+          <w:trHeight w:val="292"/>
+        </w:trPr>
+        <w:tc>
+          <w:tcPr>
+            <w:tcW w:w="3073" w:type="dxa"/>
+            <w:shd w:val="clear" w:color="auto" w:fill="76CDD8"/>
+          </w:tcPr>
+          <w:p>
+            <w:pPr>
+              <w:pStyle w:val="a2"/>
+              <w:widowControl w:val="0"/>
+              <w:spacing w:line="360" w:lineRule="auto"/>
+              <w:jc w:val="center"/>
+              <w:rPr>
+                <w:color w:val="FFFFFF" w:themeColor="background1"/>
+                <w:sz w:val="18"/>
+                <w:szCs w:val="18"/>
+              </w:rPr>
+            </w:pPr>
+            <w:r>
+              <w:rPr>
+                <w:color w:val="FFFFFF" w:themeColor="background1"/>
+                <w:sz w:val="18"/>
+                <w:szCs w:val="18"/>
+              </w:rPr>
+              <w:t xml:space="preserve">Column </w:t>
+            </w:r>
+            <w:r>
+              <w:rPr>
+                <w:color w:val="FFFFFF" w:themeColor="background1"/>
+                <w:sz w:val="18"/>
+                <w:szCs w:val="18"/>
+              </w:rPr>
+              <w:t xml:space="preserve">name </w:t>
+            </w:r>
+          </w:p>
+        </w:tc>
+        <w:tc>
+          <w:tcPr>
+            <w:tcW w:w="3330" w:type="dxa"/>
+            <w:shd w:val="clear" w:color="auto" w:fill="76CDD8"/>
+          </w:tcPr>
+          <w:p>
+            <w:pPr>
+              <w:pStyle w:val="a2"/>
+              <w:widowControl w:val="0"/>
+              <w:spacing w:line="360" w:lineRule="auto"/>
+              <w:jc w:val="center"/>
+              <w:rPr>
+                <w:color w:val="FFFFFF" w:themeColor="background1"/>
+                <w:sz w:val="18"/>
+                <w:szCs w:val="18"/>
+              </w:rPr>
+            </w:pPr>
+            <w:r>
+              <w:rPr>
+                <w:color w:val="FFFFFF" w:themeColor="background1"/>
+                <w:sz w:val="18"/>
+                <w:szCs w:val="18"/>
+              </w:rPr>
+              <w:t xml:space="preserve">Description </w:t>
+            </w:r>
+          </w:p>
+        </w:tc>
+        <w:tc>
+          <w:tcPr>
+            <w:tcW w:w="2790" w:type="dxa"/>
+            <w:shd w:val="clear" w:color="auto" w:fill="76CDD8"/>
+          </w:tcPr>
+          <w:p>
+            <w:pPr>
+              <w:pStyle w:val="a2"/>
+              <w:widowControl w:val="0"/>
+              <w:spacing w:line="360" w:lineRule="auto"/>
+              <w:jc w:val="center"/>
+              <w:rPr>
+                <w:color w:val="FFFFFF" w:themeColor="background1"/>
+                <w:sz w:val="18"/>
+                <w:szCs w:val="18"/>
+              </w:rPr>
+            </w:pPr>
+            <w:r>
+              <w:rPr>
+                <w:color w:val="FFFFFF" w:themeColor="background1"/>
+                <w:sz w:val="18"/>
+                <w:szCs w:val="18"/>
+              </w:rPr>
+              <w:t xml:space="preserve">Data Type </w:t>
             </w:r>
           </w:p>
         </w:tc>
@@ -15085,7 +15417,7 @@
               <w:pStyle w:val="a2"/>
             </w:pPr>
             <w:r>
-              <w:t>PROMOTION_ID</w:t>
+              <w:t>DATE_ID</w:t>
             </w:r>
           </w:p>
         </w:tc>
@@ -15098,7 +15430,7 @@
               <w:pStyle w:val="a2"/>
             </w:pPr>
             <w:r>
-              <w:t>FK to DIM_PROMOTION</w:t>
+              <w:t>FK to DIM_TIME (YYYYMMDD)</w:t>
             </w:r>
           </w:p>
         </w:tc>
@@ -15111,7 +15443,7 @@
               <w:pStyle w:val="a2"/>
             </w:pPr>
             <w:r>
-              <w:t>BIGINT</w:t>
+              <w:t>INT</w:t>
             </w:r>
           </w:p>
         </w:tc>
@@ -15129,7 +15461,7 @@
               <w:pStyle w:val="a2"/>
             </w:pPr>
             <w:r>
-              <w:t>DELIVERY_PROVIDER_ID</w:t>
+              <w:t>CUSTOMER_ID</w:t>
             </w:r>
           </w:p>
         </w:tc>
@@ -15142,7 +15474,7 @@
               <w:pStyle w:val="a2"/>
             </w:pPr>
             <w:r>
-              <w:t>FK to DIM_DELIVERY_SERVICE_PROVIDER(online only)</w:t>
+              <w:t>FK to DIM_CUSTOMER</w:t>
             </w:r>
           </w:p>
         </w:tc>
@@ -15173,7 +15505,7 @@
               <w:pStyle w:val="a2"/>
             </w:pPr>
             <w:r>
-              <w:t>STORE_ID</w:t>
+              <w:t>PRODUCT_ID</w:t>
             </w:r>
           </w:p>
         </w:tc>
@@ -15186,7 +15518,7 @@
               <w:pStyle w:val="a2"/>
             </w:pPr>
             <w:r>
-              <w:t>FK to DIM_STORE (offline only)</w:t>
+              <w:t>FK to DIM_PRODUCT</w:t>
             </w:r>
           </w:p>
         </w:tc>
@@ -15217,7 +15549,7 @@
               <w:pStyle w:val="a2"/>
             </w:pPr>
             <w:r>
-              <w:t>EMPLOYEE_ID</w:t>
+              <w:t>PROMOTION_ID</w:t>
             </w:r>
           </w:p>
         </w:tc>
@@ -15230,7 +15562,7 @@
               <w:pStyle w:val="a2"/>
             </w:pPr>
             <w:r>
-              <w:t>FK to DIM_EMPLOYEE (offline only)</w:t>
+              <w:t>FK to DIM_PROMOTION</w:t>
             </w:r>
           </w:p>
         </w:tc>
@@ -15261,6 +15593,139 @@
               <w:pStyle w:val="a2"/>
             </w:pPr>
             <w:r>
+              <w:t>DELIVERY_PROVIDER_ID</w:t>
+            </w:r>
+          </w:p>
+        </w:tc>
+        <w:tc>
+          <w:tcPr>
+            <w:tcW w:w="3330" w:type="dxa"/>
+          </w:tcPr>
+          <w:p>
+            <w:pPr>
+              <w:pStyle w:val="a2"/>
+            </w:pPr>
+            <w:r>
+              <w:t>FK to DIM_DELIVERY_SERVICE_PROVIDER(online only)</w:t>
+            </w:r>
+          </w:p>
+        </w:tc>
+        <w:tc>
+          <w:tcPr>
+            <w:tcW w:w="2790" w:type="dxa"/>
+          </w:tcPr>
+          <w:p>
+            <w:pPr>
+              <w:pStyle w:val="a2"/>
+            </w:pPr>
+            <w:r>
+              <w:t>BIGINT</w:t>
+            </w:r>
+          </w:p>
+        </w:tc>
+      </w:tr>
+      <w:tr>
+        <w:trPr>
+          <w:trHeight w:val="432"/>
+        </w:trPr>
+        <w:tc>
+          <w:tcPr>
+            <w:tcW w:w="3073" w:type="dxa"/>
+          </w:tcPr>
+          <w:p>
+            <w:pPr>
+              <w:pStyle w:val="a2"/>
+            </w:pPr>
+            <w:r>
+              <w:t>STORE_ID</w:t>
+            </w:r>
+          </w:p>
+        </w:tc>
+        <w:tc>
+          <w:tcPr>
+            <w:tcW w:w="3330" w:type="dxa"/>
+          </w:tcPr>
+          <w:p>
+            <w:pPr>
+              <w:pStyle w:val="a2"/>
+            </w:pPr>
+            <w:r>
+              <w:t>FK to DIM_STORE (offline only)</w:t>
+            </w:r>
+          </w:p>
+        </w:tc>
+        <w:tc>
+          <w:tcPr>
+            <w:tcW w:w="2790" w:type="dxa"/>
+          </w:tcPr>
+          <w:p>
+            <w:pPr>
+              <w:pStyle w:val="a2"/>
+            </w:pPr>
+            <w:r>
+              <w:t>BIGINT</w:t>
+            </w:r>
+          </w:p>
+        </w:tc>
+      </w:tr>
+      <w:tr>
+        <w:trPr>
+          <w:trHeight w:val="432"/>
+        </w:trPr>
+        <w:tc>
+          <w:tcPr>
+            <w:tcW w:w="3073" w:type="dxa"/>
+          </w:tcPr>
+          <w:p>
+            <w:pPr>
+              <w:pStyle w:val="a2"/>
+            </w:pPr>
+            <w:r>
+              <w:lastRenderedPageBreak/>
+              <w:t>EMPLOYEE_ID</w:t>
+            </w:r>
+          </w:p>
+        </w:tc>
+        <w:tc>
+          <w:tcPr>
+            <w:tcW w:w="3330" w:type="dxa"/>
+          </w:tcPr>
+          <w:p>
+            <w:pPr>
+              <w:pStyle w:val="a2"/>
+            </w:pPr>
+            <w:r>
+              <w:t>FK to DIM_EMPLOYEE (offline only)</w:t>
+            </w:r>
+          </w:p>
+        </w:tc>
+        <w:tc>
+          <w:tcPr>
+            <w:tcW w:w="2790" w:type="dxa"/>
+          </w:tcPr>
+          <w:p>
+            <w:pPr>
+              <w:pStyle w:val="a2"/>
+            </w:pPr>
+            <w:r>
+              <w:t>BIGINT</w:t>
+            </w:r>
+          </w:p>
+        </w:tc>
+      </w:tr>
+      <w:tr>
+        <w:trPr>
+          <w:trHeight w:val="432"/>
+        </w:trPr>
+        <w:tc>
+          <w:tcPr>
+            <w:tcW w:w="3073" w:type="dxa"/>
+          </w:tcPr>
+          <w:p>
+            <w:pPr>
+              <w:pStyle w:val="a2"/>
+            </w:pPr>
+            <w:r>
               <w:t>JUNK_CONTEXT_ID</w:t>
             </w:r>
           </w:p>
@@ -15274,7 +15739,10 @@
               <w:pStyle w:val="a2"/>
             </w:pPr>
             <w:r>
-              <w:t>FK to DIM_JUNK_TRANSACTION_CONTEXT</w:t>
+              <w:t xml:space="preserve">FK to </w:t>
+            </w:r>
+            <w:r>
+              <w:t>DIM_JUNK_CONTEXT</w:t>
             </w:r>
           </w:p>
         </w:tc>
@@ -15288,6 +15756,106 @@
             </w:pPr>
             <w:r>
               <w:t>BIGINT</w:t>
+            </w:r>
+          </w:p>
+        </w:tc>
+      </w:tr>
+      <w:tr>
+        <w:trPr>
+          <w:trHeight w:val="432"/>
+        </w:trPr>
+        <w:tc>
+          <w:tcPr>
+            <w:tcW w:w="3073" w:type="dxa"/>
+          </w:tcPr>
+          <w:p>
+            <w:pPr>
+              <w:pStyle w:val="a2"/>
+            </w:pPr>
+            <w:r>
+              <w:t>TERMINAL_ID</w:t>
+            </w:r>
+          </w:p>
+        </w:tc>
+        <w:tc>
+          <w:tcPr>
+            <w:tcW w:w="3330" w:type="dxa"/>
+          </w:tcPr>
+          <w:p>
+            <w:pPr>
+              <w:pStyle w:val="a2"/>
+            </w:pPr>
+            <w:r>
+              <w:t xml:space="preserve">FK to </w:t>
+            </w:r>
+            <w:r>
+              <w:t>DIM_TERMINALS</w:t>
+            </w:r>
+          </w:p>
+        </w:tc>
+        <w:tc>
+          <w:tcPr>
+            <w:tcW w:w="2790" w:type="dxa"/>
+          </w:tcPr>
+          <w:p>
+            <w:pPr>
+              <w:pStyle w:val="a2"/>
+            </w:pPr>
+            <w:r>
+              <w:t>BIGINT</w:t>
+            </w:r>
+          </w:p>
+        </w:tc>
+      </w:tr>
+      <w:tr>
+        <w:trPr>
+          <w:trHeight w:val="432"/>
+        </w:trPr>
+        <w:tc>
+          <w:tcPr>
+            <w:tcW w:w="3073" w:type="dxa"/>
+          </w:tcPr>
+          <w:p>
+            <w:pPr>
+              <w:pStyle w:val="a2"/>
+            </w:pPr>
+            <w:r>
+              <w:t>PROMISED_DELIVERY_DATE_ID</w:t>
+            </w:r>
+          </w:p>
+        </w:tc>
+        <w:tc>
+          <w:tcPr>
+            <w:tcW w:w="3330" w:type="dxa"/>
+          </w:tcPr>
+          <w:p>
+            <w:pPr>
+              <w:pStyle w:val="a2"/>
+            </w:pPr>
+            <w:r>
+              <w:t xml:space="preserve">FK to </w:t>
+            </w:r>
+            <w:r>
+              <w:t>DIM_DATE_DAY</w:t>
+            </w:r>
+          </w:p>
+        </w:tc>
+        <w:tc>
+          <w:tcPr>
+            <w:tcW w:w="2790" w:type="dxa"/>
+          </w:tcPr>
+          <w:p>
+            <w:pPr>
+              <w:pStyle w:val="a2"/>
+              <w:rPr>
+                <w:lang w:val="en-GB"/>
+              </w:rPr>
+            </w:pPr>
+            <w:r>
+              <w:rPr>
+                <w:lang w:val="en-GB"/>
+              </w:rPr>
+              <w:t>INT</w:t>
             </w:r>
           </w:p>
         </w:tc>
@@ -15379,44 +15947,123 @@
       </w:tr>
       <w:tr>
         <w:trPr>
-          <w:trHeight w:val="432"/>
+          <w:trHeight w:val="292"/>
         </w:trPr>
         <w:tc>
           <w:tcPr>
             <w:tcW w:w="3073" w:type="dxa"/>
-          </w:tcPr>
-          <w:p>
-            <w:pPr>
-              <w:pStyle w:val="a2"/>
-            </w:pPr>
-            <w:r>
-              <w:t>QTY</w:t>
+            <w:shd w:val="clear" w:color="auto" w:fill="auto"/>
+          </w:tcPr>
+          <w:p>
+            <w:pPr>
+              <w:pStyle w:val="a2"/>
+              <w:widowControl w:val="0"/>
+              <w:spacing w:line="360" w:lineRule="auto"/>
+            </w:pPr>
+            <w:r>
+              <w:t>TXN_TS_SRC</w:t>
             </w:r>
           </w:p>
         </w:tc>
         <w:tc>
           <w:tcPr>
             <w:tcW w:w="3330" w:type="dxa"/>
-          </w:tcPr>
-          <w:p>
-            <w:pPr>
-              <w:pStyle w:val="a2"/>
-            </w:pPr>
-            <w:r>
-              <w:t>Quantity sold</w:t>
+            <w:shd w:val="clear" w:color="auto" w:fill="auto"/>
+          </w:tcPr>
+          <w:p>
+            <w:pPr>
+              <w:pStyle w:val="a2"/>
+              <w:widowControl w:val="0"/>
+              <w:spacing w:line="360" w:lineRule="auto"/>
+            </w:pPr>
+            <w:r>
+              <w:t>Transaction timestamp</w:t>
             </w:r>
           </w:p>
         </w:tc>
         <w:tc>
           <w:tcPr>
             <w:tcW w:w="2790" w:type="dxa"/>
-          </w:tcPr>
-          <w:p>
-            <w:pPr>
-              <w:pStyle w:val="a2"/>
-            </w:pPr>
-            <w:r>
-              <w:t>INT</w:t>
+            <w:shd w:val="clear" w:color="auto" w:fill="auto"/>
+          </w:tcPr>
+          <w:p>
+            <w:pPr>
+              <w:pStyle w:val="a2"/>
+              <w:widowControl w:val="0"/>
+              <w:spacing w:line="360" w:lineRule="auto"/>
+            </w:pPr>
+            <w:r>
+              <w:t>TIMESTAMP</w:t>
+            </w:r>
+          </w:p>
+        </w:tc>
+      </w:tr>
+      <w:tr>
+        <w:trPr>
+          <w:trHeight w:val="292"/>
+        </w:trPr>
+        <w:tc>
+          <w:tcPr>
+            <w:tcW w:w="3073" w:type="dxa"/>
+            <w:shd w:val="clear" w:color="auto" w:fill="auto"/>
+          </w:tcPr>
+          <w:p>
+            <w:pPr>
+              <w:pStyle w:val="a2"/>
+              <w:widowControl w:val="0"/>
+              <w:spacing w:line="360" w:lineRule="auto"/>
+            </w:pPr>
+            <w:r>
+              <w:t>TRACKING_ID</w:t>
+            </w:r>
+            <w:r>
+              <w:t>_SRC</w:t>
+            </w:r>
+          </w:p>
+        </w:tc>
+        <w:tc>
+          <w:tcPr>
+            <w:tcW w:w="3330" w:type="dxa"/>
+            <w:shd w:val="clear" w:color="auto" w:fill="auto"/>
+          </w:tcPr>
+          <w:p>
+            <w:pPr>
+              <w:pStyle w:val="a2"/>
+              <w:widowControl w:val="0"/>
+              <w:spacing w:line="360" w:lineRule="auto"/>
+              <w:rPr>
+                <w:lang w:val="uk-UA"/>
+              </w:rPr>
+            </w:pPr>
+            <w:r>
+              <w:rPr>
+                <w:lang w:val="en-GB"/>
+              </w:rPr>
+              <w:t>P</w:t>
+            </w:r>
+            <w:proofErr w:type="spellStart"/>
+            <w:r>
+              <w:t>urchase</w:t>
+            </w:r>
+            <w:proofErr w:type="spellEnd"/>
+            <w:r>
+              <w:t xml:space="preserve"> tracking code</w:t>
+            </w:r>
+          </w:p>
+        </w:tc>
+        <w:tc>
+          <w:tcPr>
+            <w:tcW w:w="2790" w:type="dxa"/>
+            <w:shd w:val="clear" w:color="auto" w:fill="auto"/>
+          </w:tcPr>
+          <w:p>
+            <w:pPr>
+              <w:pStyle w:val="a2"/>
+              <w:widowControl w:val="0"/>
+              <w:spacing w:line="360" w:lineRule="auto"/>
+            </w:pPr>
+            <w:r>
+              <w:t>VARCHAR(100)</w:t>
             </w:r>
           </w:p>
         </w:tc>
@@ -15434,7 +16081,7 @@
               <w:pStyle w:val="a2"/>
             </w:pPr>
             <w:r>
-              <w:t>UNIT_PRICE_AMT</w:t>
+              <w:t>QTY</w:t>
             </w:r>
           </w:p>
         </w:tc>
@@ -15447,7 +16094,7 @@
               <w:pStyle w:val="a2"/>
             </w:pPr>
             <w:r>
-              <w:t>Unit price</w:t>
+              <w:t>Quantity sold</w:t>
             </w:r>
           </w:p>
         </w:tc>
@@ -15460,7 +16107,7 @@
               <w:pStyle w:val="a2"/>
             </w:pPr>
             <w:r>
-              <w:t>DECIMAL(12,2)</w:t>
+              <w:t>INT</w:t>
             </w:r>
           </w:p>
         </w:tc>
@@ -15478,7 +16125,7 @@
               <w:pStyle w:val="a2"/>
             </w:pPr>
             <w:r>
-              <w:t>TAX_AMT</w:t>
+              <w:t>UNIT_PRICE_AMT</w:t>
             </w:r>
           </w:p>
         </w:tc>
@@ -15491,7 +16138,7 @@
               <w:pStyle w:val="a2"/>
             </w:pPr>
             <w:r>
-              <w:t>Tax amount</w:t>
+              <w:t>Unit price</w:t>
             </w:r>
           </w:p>
         </w:tc>
@@ -15522,7 +16169,50 @@
               <w:pStyle w:val="a2"/>
             </w:pPr>
             <w:r>
-              <w:lastRenderedPageBreak/>
+              <w:t>TAX_AMT</w:t>
+            </w:r>
+          </w:p>
+        </w:tc>
+        <w:tc>
+          <w:tcPr>
+            <w:tcW w:w="3330" w:type="dxa"/>
+          </w:tcPr>
+          <w:p>
+            <w:pPr>
+              <w:pStyle w:val="a2"/>
+            </w:pPr>
+            <w:r>
+              <w:t>Tax amount</w:t>
+            </w:r>
+          </w:p>
+        </w:tc>
+        <w:tc>
+          <w:tcPr>
+            <w:tcW w:w="2790" w:type="dxa"/>
+          </w:tcPr>
+          <w:p>
+            <w:pPr>
+              <w:pStyle w:val="a2"/>
+            </w:pPr>
+            <w:r>
+              <w:t>DECIMAL(12,2)</w:t>
+            </w:r>
+          </w:p>
+        </w:tc>
+      </w:tr>
+      <w:tr>
+        <w:trPr>
+          <w:trHeight w:val="432"/>
+        </w:trPr>
+        <w:tc>
+          <w:tcPr>
+            <w:tcW w:w="3073" w:type="dxa"/>
+          </w:tcPr>
+          <w:p>
+            <w:pPr>
+              <w:pStyle w:val="a2"/>
+            </w:pPr>
+            <w:r>
               <w:t>DISCOUNT_AMT</w:t>
             </w:r>
           </w:p>
@@ -18583,10 +19273,10 @@
           <w:lang w:val="ru-RU" w:eastAsia="ru-RU"/>
         </w:rPr>
         <w:drawing>
-          <wp:inline distT="0" distB="0" distL="0" distR="0" wp14:anchorId="37A75CD5" wp14:editId="3199E111">
-            <wp:extent cx="5941695" cy="4617857"/>
+          <wp:inline distT="0" distB="0" distL="0" distR="0" wp14:anchorId="64F5DEEF" wp14:editId="09BBB7D8">
+            <wp:extent cx="5941695" cy="4695186"/>
             <wp:effectExtent l="0" t="0" r="1905" b="0"/>
-            <wp:docPr id="1" name="Рисунок 1" descr="C:\Users\natal\Downloads\BL_CL_3NF.png"/>
+            <wp:docPr id="11" name="Рисунок 11" descr="C:\Users\natal\Downloads\BL_3NF_SALES.png"/>
             <wp:cNvGraphicFramePr>
               <a:graphicFrameLocks xmlns:a="http://schemas.openxmlformats.org/drawingml/2006/main" noChangeAspect="1"/>
             </wp:cNvGraphicFramePr>
@@ -18594,7 +19284,7 @@
               <a:graphicData uri="http://schemas.openxmlformats.org/drawingml/2006/picture">
                 <pic:pic xmlns:pic="http://schemas.openxmlformats.org/drawingml/2006/picture">
                   <pic:nvPicPr>
-                    <pic:cNvPr id="0" name="Picture 1" descr="C:\Users\natal\Downloads\BL_CL_3NF.png"/>
+                    <pic:cNvPr id="0" name="Picture 31" descr="C:\Users\natal\Downloads\BL_3NF_SALES.png"/>
                     <pic:cNvPicPr>
                       <a:picLocks noChangeAspect="1" noChangeArrowheads="1"/>
                     </pic:cNvPicPr>
@@ -18615,7 +19305,7 @@
                   <pic:spPr bwMode="auto">
                     <a:xfrm>
                       <a:off x="0" y="0"/>
-                      <a:ext cx="5941695" cy="4617857"/>
+                      <a:ext cx="5941695" cy="4695186"/>
                     </a:xfrm>
                     <a:prstGeom prst="rect">
                       <a:avLst/>
@@ -19013,66 +19703,34 @@
         <w:rPr>
           <w:lang w:val="en-GB"/>
         </w:rPr>
-        <w:t xml:space="preserve">A key design rule was that all attributes in core and reference tables </w:t>
+        <w:t xml:space="preserve">The transactional layer </w:t>
       </w:r>
       <w:proofErr w:type="gramStart"/>
       <w:r>
         <w:rPr>
           <w:lang w:val="en-GB"/>
         </w:rPr>
-        <w:t>must be defined</w:t>
+        <w:t>was therefore implemented</w:t>
       </w:r>
       <w:proofErr w:type="gramEnd"/>
       <w:r>
         <w:rPr>
           <w:lang w:val="en-GB"/>
         </w:rPr>
-        <w:t xml:space="preserve"> as NOT NULL. An exception </w:t>
-      </w:r>
-      <w:proofErr w:type="gramStart"/>
-      <w:r>
-        <w:rPr>
-          <w:lang w:val="en-GB"/>
-        </w:rPr>
-        <w:t>was made</w:t>
-      </w:r>
-      <w:proofErr w:type="gramEnd"/>
-      <w:r>
-        <w:rPr>
-          <w:lang w:val="en-GB"/>
-        </w:rPr>
-        <w:t xml:space="preserve"> only for the pre-fact tables CE_TRANSACTIONS and CE_TRANSACTION_LINES, as these tables combine online and offline contexts and some attributes are applicable only to a specific sales channel.</w:t>
-      </w:r>
-    </w:p>
-    <w:p>
-      <w:pPr>
-        <w:pStyle w:val="a2"/>
-        <w:rPr>
-          <w:lang w:val="en-GB"/>
-        </w:rPr>
-      </w:pPr>
-      <w:r>
-        <w:rPr>
-          <w:lang w:val="en-GB"/>
-        </w:rPr>
-        <w:t xml:space="preserve">The transactional layer </w:t>
-      </w:r>
-      <w:proofErr w:type="gramStart"/>
-      <w:r>
-        <w:rPr>
-          <w:lang w:val="en-GB"/>
-        </w:rPr>
-        <w:t>was therefore implemented</w:t>
-      </w:r>
-      <w:proofErr w:type="gramEnd"/>
-      <w:r>
-        <w:rPr>
-          <w:lang w:val="en-GB"/>
-        </w:rPr>
-        <w:t xml:space="preserve"> using two pre-fact tables. CE_TRANSACTIONS stores the transaction header and contextual information such as transaction timestamp, sales channel, customer (with SCD2 reference), payment details, promotion, and channel-specific attributes. CE_TRANSACTION_LINES represents the lowest level of detail and stores product-level quantities and monetary measures. Although the current dataset contains a one-to-one relationship between transactions and products, this structure preserves academic correctness and ensures scalability for scenarios where a single transaction may contain multiple products.</w:t>
-      </w:r>
-      <w:bookmarkStart w:id="22" w:name="_GoBack"/>
-      <w:bookmarkEnd w:id="22"/>
+        <w:t xml:space="preserve"> using two pre-fact tables. CE_TRANSACTIONS stores the transaction header and contextual information such as transaction timestamp, sales channel, customer (with SCD2 reference), payment details, promotion, and channel-specific at</w:t>
+      </w:r>
+      <w:r>
+        <w:rPr>
+          <w:lang w:val="en-GB"/>
+        </w:rPr>
+        <w:t xml:space="preserve">tributes, </w:t>
+      </w:r>
+      <w:r>
+        <w:rPr>
+          <w:lang w:val="en-GB"/>
+        </w:rPr>
+        <w:t xml:space="preserve">product-level quantities and monetary measures. </w:t>
+      </w:r>
     </w:p>
     <w:p>
       <w:pPr>
@@ -19093,27 +19751,50 @@
         <w:pStyle w:val="1"/>
         <w:ind w:left="431" w:hanging="431"/>
       </w:pPr>
-      <w:bookmarkStart w:id="23" w:name="_Toc155614193"/>
+      <w:bookmarkStart w:id="22" w:name="_Toc155614193"/>
       <w:bookmarkEnd w:id="20"/>
       <w:r>
         <w:t>Business Layer Dimensional Model</w:t>
       </w:r>
-      <w:bookmarkEnd w:id="23"/>
+      <w:bookmarkEnd w:id="22"/>
+    </w:p>
+    <w:p>
+      <w:pPr>
+        <w:pStyle w:val="a2"/>
+        <w:rPr>
+          <w:lang w:val="en-GB"/>
+        </w:rPr>
+      </w:pPr>
+    </w:p>
+    <w:p>
+      <w:pPr>
+        <w:pStyle w:val="1"/>
+        <w:numPr>
+          <w:ilvl w:val="0"/>
+          <w:numId w:val="0"/>
+        </w:numPr>
+        <w:ind w:left="2160" w:hanging="720"/>
+        <w:rPr>
+          <w:lang w:val="uk-UA"/>
+        </w:rPr>
+      </w:pPr>
+      <w:bookmarkStart w:id="23" w:name="_Toc412572574"/>
+      <w:bookmarkStart w:id="24" w:name="_Toc509167638"/>
+      <w:bookmarkStart w:id="25" w:name="_Toc155614194"/>
+      <w:bookmarkStart w:id="26" w:name="_GoBack"/>
+      <w:bookmarkEnd w:id="26"/>
     </w:p>
     <w:p>
       <w:pPr>
         <w:pStyle w:val="1"/>
         <w:ind w:left="431" w:hanging="431"/>
       </w:pPr>
-      <w:bookmarkStart w:id="24" w:name="_Toc412572574"/>
-      <w:bookmarkStart w:id="25" w:name="_Toc509167638"/>
-      <w:bookmarkStart w:id="26" w:name="_Toc155614194"/>
       <w:r>
         <w:t>Logical Scheme</w:t>
       </w:r>
+      <w:bookmarkEnd w:id="23"/>
       <w:bookmarkEnd w:id="24"/>
       <w:bookmarkEnd w:id="25"/>
-      <w:bookmarkEnd w:id="26"/>
     </w:p>
     <w:p>
       <w:pPr>
@@ -19243,7 +19924,7 @@
         <w:sz w:val="18"/>
         <w:szCs w:val="18"/>
       </w:rPr>
-      <w:t>17</w:t>
+      <w:t>18</w:t>
     </w:r>
     <w:r>
       <w:rPr>
@@ -19274,11 +19955,21 @@
           <w:pPr>
             <w:pStyle w:val="a7"/>
           </w:pPr>
-          <w:fldSimple w:instr=" DOCPROPERTY  Classification  \* MERGEFORMAT ">
-            <w:r>
-              <w:t>CONFIDENTIAL</w:t>
-            </w:r>
-          </w:fldSimple>
+          <w:r>
+            <w:fldChar w:fldCharType="begin"/>
+          </w:r>
+          <w:r>
+            <w:instrText xml:space="preserve"> DOCPROPERTY  Classification  \* MERGEFORMAT </w:instrText>
+          </w:r>
+          <w:r>
+            <w:fldChar w:fldCharType="separate"/>
+          </w:r>
+          <w:r>
+            <w:t>CONFIDENTIAL</w:t>
+          </w:r>
+          <w:r>
+            <w:fldChar w:fldCharType="end"/>
+          </w:r>
           <w:r>
             <w:tab/>
           </w:r>
@@ -19416,11 +20107,21 @@
           <w:pPr>
             <w:pStyle w:val="a7"/>
           </w:pPr>
-          <w:fldSimple w:instr=" DOCPROPERTY  Classification  \* MERGEFORMAT ">
-            <w:r>
-              <w:t>CONFIDENTIAL</w:t>
-            </w:r>
-          </w:fldSimple>
+          <w:r>
+            <w:fldChar w:fldCharType="begin"/>
+          </w:r>
+          <w:r>
+            <w:instrText xml:space="preserve"> DOCPROPERTY  Classification  \* MERGEFORMAT </w:instrText>
+          </w:r>
+          <w:r>
+            <w:fldChar w:fldCharType="separate"/>
+          </w:r>
+          <w:r>
+            <w:t>CONFIDENTIAL</w:t>
+          </w:r>
+          <w:r>
+            <w:fldChar w:fldCharType="end"/>
+          </w:r>
         </w:p>
       </w:tc>
     </w:tr>
@@ -22810,15 +23511,6 @@
 </file>
 
 <file path=customXml/item1.xml><?xml version="1.0" encoding="utf-8"?>
-<?mso-contentType ?>
-<FormTemplates xmlns="http://schemas.microsoft.com/sharepoint/v3/contenttype/forms">
-  <Display>DocumentLibraryForm</Display>
-  <Edit>DocumentLibraryForm</Edit>
-  <New>DocumentLibraryForm</New>
-</FormTemplates>
-</file>
-
-<file path=customXml/item2.xml><?xml version="1.0" encoding="utf-8"?>
 <ct:contentTypeSchema xmlns:ct="http://schemas.microsoft.com/office/2006/metadata/contentType" xmlns:ma="http://schemas.microsoft.com/office/2006/metadata/properties/metaAttributes" ct:_="" ma:_="" ma:contentTypeName="Document" ma:contentTypeID="0x010100B3483E581E535547A5C5133F57803043" ma:contentTypeVersion="7" ma:contentTypeDescription="Create a new document." ma:contentTypeScope="" ma:versionID="26f0e3c34181377a2b428b97b0aacf58">
   <xsd:schema xmlns:xsd="http://www.w3.org/2001/XMLSchema" xmlns:xs="http://www.w3.org/2001/XMLSchema" xmlns:p="http://schemas.microsoft.com/office/2006/metadata/properties" xmlns:ns2="0a074a96-e172-4849-a42b-0522bc04182b" xmlns:ns3="7f0dcb33-685e-48d8-b644-2ef2786c1229" targetNamespace="http://schemas.microsoft.com/office/2006/metadata/properties" ma:root="true" ma:fieldsID="c6eeec6c9df2cadb2fce64bd00511549" ns2:_="" ns3:_="">
     <xsd:import namespace="0a074a96-e172-4849-a42b-0522bc04182b"/>
@@ -23003,7 +23695,7 @@
 </ct:contentTypeSchema>
 </file>
 
-<file path=customXml/item3.xml><?xml version="1.0" encoding="utf-8"?>
+<file path=customXml/item2.xml><?xml version="1.0" encoding="utf-8"?>
 <p:properties xmlns:p="http://schemas.microsoft.com/office/2006/metadata/properties" xmlns:xsi="http://www.w3.org/2001/XMLSchema-instance" xmlns:pc="http://schemas.microsoft.com/office/infopath/2007/PartnerControls">
   <documentManagement>
     <SharedWithUsers xmlns="7f0dcb33-685e-48d8-b644-2ef2786c1229">
@@ -23017,15 +23709,16 @@
 </p:properties>
 </file>
 
-<file path=customXml/itemProps1.xml><?xml version="1.0" encoding="utf-8"?>
-<ds:datastoreItem xmlns:ds="http://schemas.openxmlformats.org/officeDocument/2006/customXml" ds:itemID="{CEAD825D-2413-46BA-BB1F-DCE637B19B0C}">
-  <ds:schemaRefs>
-    <ds:schemaRef ds:uri="http://schemas.microsoft.com/sharepoint/v3/contenttype/forms"/>
-  </ds:schemaRefs>
-</ds:datastoreItem>
+<file path=customXml/item3.xml><?xml version="1.0" encoding="utf-8"?>
+<?mso-contentType ?>
+<FormTemplates xmlns="http://schemas.microsoft.com/sharepoint/v3/contenttype/forms">
+  <Display>DocumentLibraryForm</Display>
+  <Edit>DocumentLibraryForm</Edit>
+  <New>DocumentLibraryForm</New>
+</FormTemplates>
 </file>
 
-<file path=customXml/itemProps2.xml><?xml version="1.0" encoding="utf-8"?>
+<file path=customXml/itemProps1.xml><?xml version="1.0" encoding="utf-8"?>
 <ds:datastoreItem xmlns:ds="http://schemas.openxmlformats.org/officeDocument/2006/customXml" ds:itemID="{2240CE2F-0274-489A-BA80-8887BFB6B269}">
   <ds:schemaRefs>
     <ds:schemaRef ds:uri="http://schemas.microsoft.com/office/2006/metadata/contentType"/>
@@ -23044,7 +23737,7 @@
 </ds:datastoreItem>
 </file>
 
-<file path=customXml/itemProps3.xml><?xml version="1.0" encoding="utf-8"?>
+<file path=customXml/itemProps2.xml><?xml version="1.0" encoding="utf-8"?>
 <ds:datastoreItem xmlns:ds="http://schemas.openxmlformats.org/officeDocument/2006/customXml" ds:itemID="{E4B4D352-B35B-4B3A-95D2-902933709BD2}">
   <ds:schemaRefs>
     <ds:schemaRef ds:uri="http://schemas.microsoft.com/office/2006/metadata/properties"/>
@@ -23052,4 +23745,12 @@
     <ds:schemaRef ds:uri="7f0dcb33-685e-48d8-b644-2ef2786c1229"/>
   </ds:schemaRefs>
 </ds:datastoreItem>
+</file>
+
+<file path=customXml/itemProps3.xml><?xml version="1.0" encoding="utf-8"?>
+<ds:datastoreItem xmlns:ds="http://schemas.openxmlformats.org/officeDocument/2006/customXml" ds:itemID="{CEAD825D-2413-46BA-BB1F-DCE637B19B0C}">
+  <ds:schemaRefs>
+    <ds:schemaRef ds:uri="http://schemas.microsoft.com/sharepoint/v3/contenttype/forms"/>
+  </ds:schemaRefs>
+</ds:datastoreItem>
 </file>
</xml_diff>